<commit_message>
beneran ini terakhir melakukan penambahan
</commit_message>
<xml_diff>
--- a/TUGAS AKHIR_662020009.docx
+++ b/TUGAS AKHIR_662020009.docx
@@ -43,56 +43,96 @@
           <w:b/>
           <w:bCs/>
         </w:rPr>
-        <w:t xml:space="preserve">kemiskinan di </w:t>
-      </w:r>
-      <w:proofErr w:type="spellStart"/>
-      <w:r>
+        <w:t>kemiskinan di Salatiga</w:t>
+      </w:r>
+    </w:p>
+    <w:p>
+      <w:pPr>
+        <w:jc w:val="both"/>
         <w:rPr>
           <w:rFonts w:ascii="Times New Roman" w:hAnsi="Times New Roman" w:cs="Times New Roman"/>
           <w:b/>
           <w:bCs/>
         </w:rPr>
-        <w:t>Salatiga</w:t>
-      </w:r>
-      <w:proofErr w:type="spellEnd"/>
+      </w:pPr>
+      <w:r>
+        <w:rPr>
+          <w:rFonts w:ascii="Times New Roman" w:hAnsi="Times New Roman" w:cs="Times New Roman"/>
+          <w:b/>
+          <w:bCs/>
+        </w:rPr>
+        <w:t xml:space="preserve">Studi </w:t>
+      </w:r>
+      <w:proofErr w:type="spellStart"/>
+      <w:r>
+        <w:rPr>
+          <w:rFonts w:ascii="Times New Roman" w:hAnsi="Times New Roman" w:cs="Times New Roman"/>
+          <w:b/>
+          <w:bCs/>
+        </w:rPr>
+        <w:t>kasus</w:t>
+      </w:r>
+      <w:proofErr w:type="spellEnd"/>
+      <w:r>
+        <w:rPr>
+          <w:rFonts w:ascii="Times New Roman" w:hAnsi="Times New Roman" w:cs="Times New Roman"/>
+          <w:b/>
+          <w:bCs/>
+        </w:rPr>
+        <w:t xml:space="preserve"> :</w:t>
+      </w:r>
     </w:p>
     <w:p>
       <w:pPr>
         <w:jc w:val="both"/>
         <w:rPr>
           <w:rFonts w:ascii="Times New Roman" w:hAnsi="Times New Roman" w:cs="Times New Roman"/>
-          <w:b/>
-          <w:bCs/>
-        </w:rPr>
-      </w:pPr>
-      <w:r>
-        <w:rPr>
-          <w:rFonts w:ascii="Times New Roman" w:hAnsi="Times New Roman" w:cs="Times New Roman"/>
-          <w:b/>
-          <w:bCs/>
-        </w:rPr>
-        <w:t xml:space="preserve">Studi </w:t>
-      </w:r>
-      <w:proofErr w:type="spellStart"/>
-      <w:proofErr w:type="gramStart"/>
-      <w:r>
-        <w:rPr>
-          <w:rFonts w:ascii="Times New Roman" w:hAnsi="Times New Roman" w:cs="Times New Roman"/>
-          <w:b/>
-          <w:bCs/>
-        </w:rPr>
-        <w:t>kasus</w:t>
-      </w:r>
-      <w:proofErr w:type="spellEnd"/>
-      <w:r>
-        <w:rPr>
-          <w:rFonts w:ascii="Times New Roman" w:hAnsi="Times New Roman" w:cs="Times New Roman"/>
-          <w:b/>
-          <w:bCs/>
-        </w:rPr>
-        <w:t xml:space="preserve"> :</w:t>
-      </w:r>
-      <w:proofErr w:type="gramEnd"/>
+        </w:rPr>
+      </w:pPr>
+      <w:r>
+        <w:rPr>
+          <w:rFonts w:ascii="Times New Roman" w:hAnsi="Times New Roman" w:cs="Times New Roman"/>
+        </w:rPr>
+        <w:t>“</w:t>
+      </w:r>
+      <w:proofErr w:type="spellStart"/>
+      <w:r>
+        <w:rPr>
+          <w:rFonts w:ascii="Times New Roman" w:hAnsi="Times New Roman" w:cs="Times New Roman"/>
+        </w:rPr>
+        <w:t>Pemodelan</w:t>
+      </w:r>
+      <w:proofErr w:type="spellEnd"/>
+      <w:r>
+        <w:rPr>
+          <w:rFonts w:ascii="Times New Roman" w:hAnsi="Times New Roman" w:cs="Times New Roman"/>
+        </w:rPr>
+        <w:t xml:space="preserve"> fuzzy</w:t>
+      </w:r>
+      <w:r>
+        <w:rPr>
+          <w:rFonts w:ascii="Times New Roman" w:hAnsi="Times New Roman" w:cs="Times New Roman"/>
+        </w:rPr>
+        <w:t xml:space="preserve"> prediksi kemiskinan berdasarkan jumlah penduduk dan </w:t>
+      </w:r>
+      <w:r>
+        <w:rPr>
+          <w:rFonts w:ascii="Times New Roman" w:hAnsi="Times New Roman" w:cs="Times New Roman"/>
+        </w:rPr>
+        <w:t xml:space="preserve">Indeks </w:t>
+      </w:r>
+      <w:r>
+        <w:rPr>
+          <w:rFonts w:ascii="Times New Roman" w:hAnsi="Times New Roman" w:cs="Times New Roman"/>
+        </w:rPr>
+        <w:t>Pembangunan manusia di Salatiga.</w:t>
+      </w:r>
+      <w:r>
+        <w:rPr>
+          <w:rFonts w:ascii="Times New Roman" w:hAnsi="Times New Roman" w:cs="Times New Roman"/>
+        </w:rPr>
+        <w:t>”</w:t>
+      </w:r>
     </w:p>
     <w:p>
       <w:pPr>
@@ -101,12 +141,6 @@
           <w:rFonts w:ascii="Times New Roman" w:hAnsi="Times New Roman" w:cs="Times New Roman"/>
         </w:rPr>
       </w:pPr>
-      <w:r>
-        <w:rPr>
-          <w:rFonts w:ascii="Times New Roman" w:hAnsi="Times New Roman" w:cs="Times New Roman"/>
-        </w:rPr>
-        <w:t>“</w:t>
-      </w:r>
       <w:proofErr w:type="spellStart"/>
       <w:r>
         <w:rPr>
@@ -119,52 +153,6 @@
         <w:rPr>
           <w:rFonts w:ascii="Times New Roman" w:hAnsi="Times New Roman" w:cs="Times New Roman"/>
         </w:rPr>
-        <w:t xml:space="preserve"> fuzzy</w:t>
-      </w:r>
-      <w:r>
-        <w:rPr>
-          <w:rFonts w:ascii="Times New Roman" w:hAnsi="Times New Roman" w:cs="Times New Roman"/>
-        </w:rPr>
-        <w:t xml:space="preserve"> prediksi kemiskinan berdasarkan jumlah penduduk dan </w:t>
-      </w:r>
-      <w:r>
-        <w:rPr>
-          <w:rFonts w:ascii="Times New Roman" w:hAnsi="Times New Roman" w:cs="Times New Roman"/>
-        </w:rPr>
-        <w:t xml:space="preserve">Indeks </w:t>
-      </w:r>
-      <w:r>
-        <w:rPr>
-          <w:rFonts w:ascii="Times New Roman" w:hAnsi="Times New Roman" w:cs="Times New Roman"/>
-        </w:rPr>
-        <w:t>Pembangunan manusia di Salatiga.</w:t>
-      </w:r>
-      <w:r>
-        <w:rPr>
-          <w:rFonts w:ascii="Times New Roman" w:hAnsi="Times New Roman" w:cs="Times New Roman"/>
-        </w:rPr>
-        <w:t>”</w:t>
-      </w:r>
-    </w:p>
-    <w:p>
-      <w:pPr>
-        <w:jc w:val="both"/>
-        <w:rPr>
-          <w:rFonts w:ascii="Times New Roman" w:hAnsi="Times New Roman" w:cs="Times New Roman"/>
-        </w:rPr>
-      </w:pPr>
-      <w:proofErr w:type="spellStart"/>
-      <w:r>
-        <w:rPr>
-          <w:rFonts w:ascii="Times New Roman" w:hAnsi="Times New Roman" w:cs="Times New Roman"/>
-        </w:rPr>
-        <w:t>Pemodelan</w:t>
-      </w:r>
-      <w:proofErr w:type="spellEnd"/>
-      <w:r>
-        <w:rPr>
-          <w:rFonts w:ascii="Times New Roman" w:hAnsi="Times New Roman" w:cs="Times New Roman"/>
-        </w:rPr>
         <w:t xml:space="preserve"> fuzzy prediksi kemiskinan berdasarkan jumlah penduduk dan Indeks Pembangunan Manusia di Salatiga, </w:t>
       </w:r>
       <w:proofErr w:type="spellStart"/>
@@ -243,7 +231,6 @@
         </w:rPr>
         <w:t xml:space="preserve">logika </w:t>
       </w:r>
-      <w:proofErr w:type="gramStart"/>
       <w:r>
         <w:rPr>
           <w:rFonts w:ascii="Times New Roman" w:hAnsi="Times New Roman" w:cs="Times New Roman"/>
@@ -258,7 +245,6 @@
         <w:t>untuk</w:t>
       </w:r>
       <w:proofErr w:type="spellEnd"/>
-      <w:proofErr w:type="gramEnd"/>
       <w:r>
         <w:rPr>
           <w:rFonts w:ascii="Times New Roman" w:hAnsi="Times New Roman" w:cs="Times New Roman"/>
@@ -2385,21 +2371,7 @@
               <w:rPr>
                 <w:rFonts w:ascii="Times New Roman" w:hAnsi="Times New Roman" w:cs="Times New Roman"/>
               </w:rPr>
-              <w:t>[80,</w:t>
-            </w:r>
-            <w:proofErr w:type="gramStart"/>
-            <w:r>
-              <w:rPr>
-                <w:rFonts w:ascii="Times New Roman" w:hAnsi="Times New Roman" w:cs="Times New Roman"/>
-              </w:rPr>
-              <w:t>96 ,</w:t>
-            </w:r>
-            <w:proofErr w:type="gramEnd"/>
-            <w:r>
-              <w:rPr>
-                <w:rFonts w:ascii="Times New Roman" w:hAnsi="Times New Roman" w:cs="Times New Roman"/>
-              </w:rPr>
-              <w:t xml:space="preserve"> 84,35]</w:t>
+              <w:t>[80,96 , 84,35]</w:t>
             </w:r>
           </w:p>
         </w:tc>
@@ -2464,21 +2436,7 @@
               <w:rPr>
                 <w:rFonts w:ascii="Times New Roman" w:hAnsi="Times New Roman" w:cs="Times New Roman"/>
               </w:rPr>
-              <w:t>[0,</w:t>
-            </w:r>
-            <w:proofErr w:type="gramStart"/>
-            <w:r>
-              <w:rPr>
-                <w:rFonts w:ascii="Times New Roman" w:hAnsi="Times New Roman" w:cs="Times New Roman"/>
-              </w:rPr>
-              <w:t>53 ,</w:t>
-            </w:r>
-            <w:proofErr w:type="gramEnd"/>
-            <w:r>
-              <w:rPr>
-                <w:rFonts w:ascii="Times New Roman" w:hAnsi="Times New Roman" w:cs="Times New Roman"/>
-              </w:rPr>
-              <w:t xml:space="preserve"> 1,07</w:t>
+              <w:t>[0,53 , 1,07</w:t>
             </w:r>
             <w:r>
               <w:rPr>
@@ -2936,6 +2894,7 @@
       <w:r>
         <w:rPr>
           <w:rFonts w:ascii="Times New Roman" w:hAnsi="Times New Roman" w:cs="Times New Roman"/>
+          <w:noProof/>
         </w:rPr>
         <w:drawing>
           <wp:inline distT="0" distB="0" distL="0" distR="0" wp14:anchorId="03C7172D" wp14:editId="07B080B9">
@@ -3330,21 +3289,7 @@
         <w:rPr>
           <w:rFonts w:ascii="Times New Roman" w:hAnsi="Times New Roman" w:cs="Times New Roman"/>
         </w:rPr>
-        <w:t xml:space="preserve"> himpunan fuzzy </w:t>
-      </w:r>
-      <w:proofErr w:type="gramStart"/>
-      <w:r>
-        <w:rPr>
-          <w:rFonts w:ascii="Times New Roman" w:hAnsi="Times New Roman" w:cs="Times New Roman"/>
-        </w:rPr>
-        <w:t>yaitu :</w:t>
-      </w:r>
-      <w:proofErr w:type="gramEnd"/>
-      <w:r>
-        <w:rPr>
-          <w:rFonts w:ascii="Times New Roman" w:hAnsi="Times New Roman" w:cs="Times New Roman"/>
-        </w:rPr>
-        <w:t xml:space="preserve"> sedikit, sedang, dan </w:t>
+        <w:t xml:space="preserve"> himpunan fuzzy yaitu : sedikit, sedang, dan </w:t>
       </w:r>
       <w:proofErr w:type="spellStart"/>
       <w:r>
@@ -3458,6 +3403,9 @@
             </m:e>
           </m:d>
           <m:r>
+            <m:rPr>
+              <m:sty m:val="p"/>
+            </m:rPr>
             <w:rPr>
               <w:rFonts w:ascii="Cambria Math" w:hAnsi="Cambria Math" w:cs="Times New Roman"/>
             </w:rPr>
@@ -3534,6 +3482,9 @@
             </m:e>
           </m:d>
           <m:r>
+            <m:rPr>
+              <m:sty m:val="p"/>
+            </m:rPr>
             <w:rPr>
               <w:rFonts w:ascii="Cambria Math" w:hAnsi="Cambria Math" w:cs="Times New Roman"/>
             </w:rPr>
@@ -3616,6 +3567,7 @@
       <w:r>
         <w:rPr>
           <w:rFonts w:ascii="Times New Roman" w:hAnsi="Times New Roman" w:cs="Times New Roman"/>
+          <w:noProof/>
         </w:rPr>
         <w:drawing>
           <wp:inline distT="0" distB="0" distL="0" distR="0" wp14:anchorId="7E8AAA20" wp14:editId="69A8E130">
@@ -3724,21 +3676,7 @@
         <w:rPr>
           <w:rFonts w:ascii="Times New Roman" w:hAnsi="Times New Roman" w:cs="Times New Roman"/>
         </w:rPr>
-        <w:t xml:space="preserve"> himpunan fuzzy, </w:t>
-      </w:r>
-      <w:proofErr w:type="gramStart"/>
-      <w:r>
-        <w:rPr>
-          <w:rFonts w:ascii="Times New Roman" w:hAnsi="Times New Roman" w:cs="Times New Roman"/>
-        </w:rPr>
-        <w:t>yaitu :</w:t>
-      </w:r>
-      <w:proofErr w:type="gramEnd"/>
-      <w:r>
-        <w:rPr>
-          <w:rFonts w:ascii="Times New Roman" w:hAnsi="Times New Roman" w:cs="Times New Roman"/>
-        </w:rPr>
-        <w:t xml:space="preserve"> </w:t>
+        <w:t xml:space="preserve"> himpunan fuzzy, yaitu : </w:t>
       </w:r>
       <w:proofErr w:type="spellStart"/>
       <w:r>
@@ -3861,29 +3799,14 @@
                 <w:rPr>
                   <w:rFonts w:ascii="Cambria Math" w:hAnsi="Cambria Math" w:cs="Times New Roman"/>
                 </w:rPr>
-                <m:t>0;0</m:t>
-              </m:r>
-              <m:r>
-                <w:rPr>
-                  <w:rFonts w:ascii="Cambria Math" w:hAnsi="Cambria Math" w:cs="Times New Roman"/>
-                </w:rPr>
-                <m:t>;80.9</m:t>
-              </m:r>
-              <m:r>
-                <w:rPr>
-                  <w:rFonts w:ascii="Cambria Math" w:hAnsi="Cambria Math" w:cs="Times New Roman"/>
-                </w:rPr>
-                <m:t>;</m:t>
-              </m:r>
-              <m:r>
-                <w:rPr>
-                  <w:rFonts w:ascii="Cambria Math" w:hAnsi="Cambria Math" w:cs="Times New Roman"/>
-                </w:rPr>
-                <m:t>81.68</m:t>
+                <m:t>0;0;80.9;81.68</m:t>
               </m:r>
             </m:e>
           </m:d>
           <m:r>
+            <m:rPr>
+              <m:sty m:val="p"/>
+            </m:rPr>
             <w:rPr>
               <w:rFonts w:ascii="Cambria Math" w:hAnsi="Cambria Math" w:cs="Times New Roman"/>
             </w:rPr>
@@ -3955,35 +3878,14 @@
                 <w:rPr>
                   <w:rFonts w:ascii="Cambria Math" w:hAnsi="Cambria Math" w:cs="Times New Roman"/>
                 </w:rPr>
-                <m:t>80.9</m:t>
-              </m:r>
-              <m:r>
-                <w:rPr>
-                  <w:rFonts w:ascii="Cambria Math" w:hAnsi="Cambria Math" w:cs="Times New Roman"/>
-                </w:rPr>
-                <m:t>;</m:t>
-              </m:r>
-              <m:r>
-                <w:rPr>
-                  <w:rFonts w:ascii="Cambria Math" w:hAnsi="Cambria Math" w:cs="Times New Roman"/>
-                </w:rPr>
-                <m:t>81.68;82.14</m:t>
-              </m:r>
-              <m:r>
-                <w:rPr>
-                  <w:rFonts w:ascii="Cambria Math" w:hAnsi="Cambria Math" w:cs="Times New Roman"/>
-                </w:rPr>
-                <m:t>;</m:t>
-              </m:r>
-              <m:r>
-                <w:rPr>
-                  <w:rFonts w:ascii="Cambria Math" w:hAnsi="Cambria Math" w:cs="Times New Roman"/>
-                </w:rPr>
-                <m:t>83.12</m:t>
+                <m:t>80.9;81.68;82.14;83.12</m:t>
               </m:r>
             </m:e>
           </m:d>
           <m:r>
+            <m:rPr>
+              <m:sty m:val="p"/>
+            </m:rPr>
             <w:rPr>
               <w:rFonts w:ascii="Cambria Math" w:hAnsi="Cambria Math" w:cs="Times New Roman"/>
             </w:rPr>
@@ -4039,55 +3941,7 @@
             <w:rPr>
               <w:rFonts w:ascii="Cambria Math" w:hAnsi="Cambria Math" w:cs="Times New Roman"/>
             </w:rPr>
-            <m:t>=trapmf(</m:t>
-          </m:r>
-          <m:r>
-            <w:rPr>
-              <w:rFonts w:ascii="Cambria Math" w:hAnsi="Cambria Math" w:cs="Times New Roman"/>
-            </w:rPr>
-            <m:t>82.14</m:t>
-          </m:r>
-          <m:r>
-            <w:rPr>
-              <w:rFonts w:ascii="Cambria Math" w:hAnsi="Cambria Math" w:cs="Times New Roman"/>
-            </w:rPr>
-            <m:t>;</m:t>
-          </m:r>
-          <m:r>
-            <w:rPr>
-              <w:rFonts w:ascii="Cambria Math" w:hAnsi="Cambria Math" w:cs="Times New Roman"/>
-            </w:rPr>
-            <m:t>83.12</m:t>
-          </m:r>
-          <m:r>
-            <w:rPr>
-              <w:rFonts w:ascii="Cambria Math" w:hAnsi="Cambria Math" w:cs="Times New Roman"/>
-            </w:rPr>
-            <m:t>;</m:t>
-          </m:r>
-          <m:r>
-            <w:rPr>
-              <w:rFonts w:ascii="Cambria Math" w:hAnsi="Cambria Math" w:cs="Times New Roman"/>
-            </w:rPr>
-            <m:t>83.14</m:t>
-          </m:r>
-          <m:r>
-            <w:rPr>
-              <w:rFonts w:ascii="Cambria Math" w:hAnsi="Cambria Math" w:cs="Times New Roman"/>
-            </w:rPr>
-            <m:t>;</m:t>
-          </m:r>
-          <m:r>
-            <w:rPr>
-              <w:rFonts w:ascii="Cambria Math" w:hAnsi="Cambria Math" w:cs="Times New Roman"/>
-            </w:rPr>
-            <m:t>84.35</m:t>
-          </m:r>
-          <m:r>
-            <w:rPr>
-              <w:rFonts w:ascii="Cambria Math" w:hAnsi="Cambria Math" w:cs="Times New Roman"/>
-            </w:rPr>
-            <m:t>)</m:t>
+            <m:t>=trapmf(82.14;83.12;83.14;84.35)</m:t>
           </m:r>
         </m:oMath>
       </m:oMathPara>
@@ -4114,6 +3968,7 @@
       <w:r>
         <w:rPr>
           <w:rFonts w:ascii="Times New Roman" w:hAnsi="Times New Roman" w:cs="Times New Roman"/>
+          <w:noProof/>
         </w:rPr>
         <w:lastRenderedPageBreak/>
         <w:drawing>
@@ -4215,19 +4070,11 @@
         </w:rPr>
         <w:t xml:space="preserve"> </w:t>
       </w:r>
-      <w:proofErr w:type="gramStart"/>
       <w:r>
         <w:rPr>
           <w:rFonts w:ascii="Times New Roman" w:eastAsiaTheme="minorEastAsia" w:hAnsi="Times New Roman" w:cs="Times New Roman"/>
         </w:rPr>
-        <w:t>penduduk :</w:t>
-      </w:r>
-      <w:proofErr w:type="gramEnd"/>
-      <w:r>
-        <w:rPr>
-          <w:rFonts w:ascii="Times New Roman" w:eastAsiaTheme="minorEastAsia" w:hAnsi="Times New Roman" w:cs="Times New Roman"/>
-        </w:rPr>
-        <w:t xml:space="preserve"> </w:t>
+        <w:t xml:space="preserve">penduduk : </w:t>
       </w:r>
       <m:oMath>
         <m:sSub>
@@ -4281,6 +4128,9 @@
           <m:t>=1</m:t>
         </m:r>
         <m:r>
+          <m:rPr>
+            <m:sty m:val="p"/>
+          </m:rPr>
           <w:rPr>
             <w:rFonts w:ascii="Cambria Math" w:hAnsi="Cambria Math" w:cs="Times New Roman"/>
           </w:rPr>
@@ -4619,6 +4469,7 @@
       <w:r>
         <w:rPr>
           <w:rFonts w:ascii="Times New Roman" w:hAnsi="Times New Roman" w:cs="Times New Roman"/>
+          <w:noProof/>
         </w:rPr>
         <w:drawing>
           <wp:inline distT="0" distB="0" distL="0" distR="0" wp14:anchorId="4B532C1E" wp14:editId="57CD75D2">
@@ -4701,6 +4552,651 @@
           <w:rFonts w:ascii="Times New Roman" w:hAnsi="Times New Roman" w:cs="Times New Roman"/>
         </w:rPr>
         <w:t>)</w:t>
+      </w:r>
+    </w:p>
+    <w:p>
+      <w:pPr>
+        <w:pStyle w:val="ListParagraph"/>
+        <w:jc w:val="both"/>
+        <w:rPr>
+          <w:rFonts w:ascii="Times New Roman" w:hAnsi="Times New Roman" w:cs="Times New Roman"/>
+          <w:b/>
+          <w:bCs/>
+        </w:rPr>
+      </w:pPr>
+      <w:proofErr w:type="spellStart"/>
+      <w:r>
+        <w:rPr>
+          <w:rFonts w:ascii="Times New Roman" w:hAnsi="Times New Roman" w:cs="Times New Roman"/>
+          <w:b/>
+          <w:bCs/>
+        </w:rPr>
+        <w:t>Rumus</w:t>
+      </w:r>
+      <w:proofErr w:type="spellEnd"/>
+      <w:r>
+        <w:rPr>
+          <w:rFonts w:ascii="Times New Roman" w:hAnsi="Times New Roman" w:cs="Times New Roman"/>
+          <w:b/>
+          <w:bCs/>
+        </w:rPr>
+        <w:t xml:space="preserve"> MSE :</w:t>
+      </w:r>
+    </w:p>
+    <w:p>
+      <w:pPr>
+        <w:pStyle w:val="ListParagraph"/>
+        <w:jc w:val="both"/>
+        <w:rPr>
+          <w:rFonts w:ascii="Times New Roman" w:eastAsiaTheme="minorEastAsia" w:hAnsi="Times New Roman" w:cs="Times New Roman"/>
+        </w:rPr>
+      </w:pPr>
+      <m:oMathPara>
+        <m:oMath>
+          <m:r>
+            <w:rPr>
+              <w:rFonts w:ascii="Cambria Math" w:hAnsi="Cambria Math" w:cs="Times New Roman"/>
+            </w:rPr>
+            <m:t xml:space="preserve">SSE= </m:t>
+          </m:r>
+          <m:sSup>
+            <m:sSupPr>
+              <m:ctrlPr>
+                <w:rPr>
+                  <w:rFonts w:ascii="Cambria Math" w:hAnsi="Cambria Math" w:cs="Times New Roman"/>
+                  <w:i/>
+                </w:rPr>
+              </m:ctrlPr>
+            </m:sSupPr>
+            <m:e>
+              <m:nary>
+                <m:naryPr>
+                  <m:chr m:val="∑"/>
+                  <m:limLoc m:val="subSup"/>
+                  <m:ctrlPr>
+                    <w:rPr>
+                      <w:rFonts w:ascii="Cambria Math" w:hAnsi="Cambria Math" w:cs="Times New Roman"/>
+                      <w:i/>
+                    </w:rPr>
+                  </m:ctrlPr>
+                </m:naryPr>
+                <m:sub>
+                  <m:r>
+                    <w:rPr>
+                      <w:rFonts w:ascii="Cambria Math" w:hAnsi="Cambria Math" w:cs="Times New Roman"/>
+                    </w:rPr>
+                    <m:t>i</m:t>
+                  </m:r>
+                </m:sub>
+                <m:sup>
+                  <m:r>
+                    <w:rPr>
+                      <w:rFonts w:ascii="Cambria Math" w:hAnsi="Cambria Math" w:cs="Times New Roman"/>
+                    </w:rPr>
+                    <m:t>n</m:t>
+                  </m:r>
+                </m:sup>
+                <m:e>
+                  <m:r>
+                    <w:rPr>
+                      <w:rFonts w:ascii="Cambria Math" w:hAnsi="Cambria Math" w:cs="Times New Roman"/>
+                    </w:rPr>
+                    <m:t>=1</m:t>
+                  </m:r>
+                  <m:sSub>
+                    <m:sSubPr>
+                      <m:ctrlPr>
+                        <w:rPr>
+                          <w:rFonts w:ascii="Cambria Math" w:hAnsi="Cambria Math" w:cs="Times New Roman"/>
+                          <w:i/>
+                        </w:rPr>
+                      </m:ctrlPr>
+                    </m:sSubPr>
+                    <m:e>
+                      <m:r>
+                        <w:rPr>
+                          <w:rFonts w:ascii="Cambria Math" w:hAnsi="Cambria Math" w:cs="Times New Roman"/>
+                        </w:rPr>
+                        <m:t>e</m:t>
+                      </m:r>
+                    </m:e>
+                    <m:sub>
+                      <m:r>
+                        <w:rPr>
+                          <w:rFonts w:ascii="Cambria Math" w:hAnsi="Cambria Math" w:cs="Times New Roman"/>
+                        </w:rPr>
+                        <m:t>i</m:t>
+                      </m:r>
+                    </m:sub>
+                  </m:sSub>
+                </m:e>
+              </m:nary>
+            </m:e>
+            <m:sup>
+              <m:r>
+                <w:rPr>
+                  <w:rFonts w:ascii="Cambria Math" w:hAnsi="Cambria Math" w:cs="Times New Roman"/>
+                </w:rPr>
+                <m:t>2</m:t>
+              </m:r>
+            </m:sup>
+          </m:sSup>
+          <m:r>
+            <w:rPr>
+              <w:rFonts w:ascii="Cambria Math" w:hAnsi="Cambria Math" w:cs="Times New Roman"/>
+            </w:rPr>
+            <m:t>=</m:t>
+          </m:r>
+          <m:nary>
+            <m:naryPr>
+              <m:chr m:val="∑"/>
+              <m:limLoc m:val="subSup"/>
+              <m:ctrlPr>
+                <w:rPr>
+                  <w:rFonts w:ascii="Cambria Math" w:hAnsi="Cambria Math" w:cs="Times New Roman"/>
+                  <w:i/>
+                </w:rPr>
+              </m:ctrlPr>
+            </m:naryPr>
+            <m:sub>
+              <m:r>
+                <w:rPr>
+                  <w:rFonts w:ascii="Cambria Math" w:hAnsi="Cambria Math" w:cs="Times New Roman"/>
+                </w:rPr>
+                <m:t>i</m:t>
+              </m:r>
+            </m:sub>
+            <m:sup>
+              <m:r>
+                <w:rPr>
+                  <w:rFonts w:ascii="Cambria Math" w:hAnsi="Cambria Math" w:cs="Times New Roman"/>
+                </w:rPr>
+                <m:t>n</m:t>
+              </m:r>
+            </m:sup>
+            <m:e>
+              <m:r>
+                <w:rPr>
+                  <w:rFonts w:ascii="Cambria Math" w:hAnsi="Cambria Math" w:cs="Times New Roman"/>
+                </w:rPr>
+                <m:t>=1</m:t>
+              </m:r>
+              <m:sSup>
+                <m:sSupPr>
+                  <m:ctrlPr>
+                    <w:rPr>
+                      <w:rFonts w:ascii="Cambria Math" w:hAnsi="Cambria Math" w:cs="Times New Roman"/>
+                      <w:i/>
+                    </w:rPr>
+                  </m:ctrlPr>
+                </m:sSupPr>
+                <m:e>
+                  <m:d>
+                    <m:dPr>
+                      <m:ctrlPr>
+                        <w:rPr>
+                          <w:rFonts w:ascii="Cambria Math" w:hAnsi="Cambria Math" w:cs="Times New Roman"/>
+                          <w:i/>
+                        </w:rPr>
+                      </m:ctrlPr>
+                    </m:dPr>
+                    <m:e>
+                      <m:sSub>
+                        <m:sSubPr>
+                          <m:ctrlPr>
+                            <w:rPr>
+                              <w:rFonts w:ascii="Cambria Math" w:hAnsi="Cambria Math" w:cs="Times New Roman"/>
+                              <w:i/>
+                            </w:rPr>
+                          </m:ctrlPr>
+                        </m:sSubPr>
+                        <m:e>
+                          <m:r>
+                            <w:rPr>
+                              <w:rFonts w:ascii="Cambria Math" w:hAnsi="Cambria Math" w:cs="Times New Roman"/>
+                            </w:rPr>
+                            <m:t>X</m:t>
+                          </m:r>
+                        </m:e>
+                        <m:sub>
+                          <m:r>
+                            <w:rPr>
+                              <w:rFonts w:ascii="Cambria Math" w:hAnsi="Cambria Math" w:cs="Times New Roman"/>
+                            </w:rPr>
+                            <m:t>i</m:t>
+                          </m:r>
+                        </m:sub>
+                      </m:sSub>
+                      <m:r>
+                        <w:rPr>
+                          <w:rFonts w:ascii="Cambria Math" w:hAnsi="Cambria Math" w:cs="Times New Roman"/>
+                        </w:rPr>
+                        <m:t>-</m:t>
+                      </m:r>
+                      <m:sSub>
+                        <m:sSubPr>
+                          <m:ctrlPr>
+                            <w:rPr>
+                              <w:rFonts w:ascii="Cambria Math" w:hAnsi="Cambria Math" w:cs="Times New Roman"/>
+                              <w:i/>
+                            </w:rPr>
+                          </m:ctrlPr>
+                        </m:sSubPr>
+                        <m:e>
+                          <m:r>
+                            <w:rPr>
+                              <w:rFonts w:ascii="Cambria Math" w:hAnsi="Cambria Math" w:cs="Times New Roman"/>
+                            </w:rPr>
+                            <m:t>F</m:t>
+                          </m:r>
+                        </m:e>
+                        <m:sub>
+                          <m:r>
+                            <w:rPr>
+                              <w:rFonts w:ascii="Cambria Math" w:hAnsi="Cambria Math" w:cs="Times New Roman"/>
+                            </w:rPr>
+                            <m:t>i</m:t>
+                          </m:r>
+                        </m:sub>
+                      </m:sSub>
+                    </m:e>
+                  </m:d>
+                </m:e>
+                <m:sup>
+                  <m:r>
+                    <w:rPr>
+                      <w:rFonts w:ascii="Cambria Math" w:hAnsi="Cambria Math" w:cs="Times New Roman"/>
+                    </w:rPr>
+                    <m:t>2</m:t>
+                  </m:r>
+                </m:sup>
+              </m:sSup>
+            </m:e>
+          </m:nary>
+          <m:r>
+            <w:rPr>
+              <w:rFonts w:ascii="Cambria Math" w:hAnsi="Cambria Math" w:cs="Times New Roman"/>
+            </w:rPr>
+            <w:br/>
+          </m:r>
+        </m:oMath>
+        <m:oMath>
+          <m:r>
+            <w:rPr>
+              <w:rFonts w:ascii="Cambria Math" w:hAnsi="Cambria Math" w:cs="Times New Roman"/>
+            </w:rPr>
+            <m:t>MSE=</m:t>
+          </m:r>
+          <m:f>
+            <m:fPr>
+              <m:ctrlPr>
+                <w:rPr>
+                  <w:rFonts w:ascii="Cambria Math" w:hAnsi="Cambria Math" w:cs="Times New Roman"/>
+                  <w:i/>
+                </w:rPr>
+              </m:ctrlPr>
+            </m:fPr>
+            <m:num>
+              <m:r>
+                <w:rPr>
+                  <w:rFonts w:ascii="Cambria Math" w:hAnsi="Cambria Math" w:cs="Times New Roman"/>
+                </w:rPr>
+                <m:t>SSE</m:t>
+              </m:r>
+            </m:num>
+            <m:den>
+              <m:r>
+                <w:rPr>
+                  <w:rFonts w:ascii="Cambria Math" w:hAnsi="Cambria Math" w:cs="Times New Roman"/>
+                </w:rPr>
+                <m:t>n</m:t>
+              </m:r>
+            </m:den>
+          </m:f>
+          <m:r>
+            <w:rPr>
+              <w:rFonts w:ascii="Cambria Math" w:hAnsi="Cambria Math" w:cs="Times New Roman"/>
+            </w:rPr>
+            <m:t>=</m:t>
+          </m:r>
+          <m:nary>
+            <m:naryPr>
+              <m:chr m:val="∑"/>
+              <m:limLoc m:val="subSup"/>
+              <m:ctrlPr>
+                <w:rPr>
+                  <w:rFonts w:ascii="Cambria Math" w:hAnsi="Cambria Math" w:cs="Times New Roman"/>
+                  <w:i/>
+                </w:rPr>
+              </m:ctrlPr>
+            </m:naryPr>
+            <m:sub>
+              <m:r>
+                <w:rPr>
+                  <w:rFonts w:ascii="Cambria Math" w:hAnsi="Cambria Math" w:cs="Times New Roman"/>
+                </w:rPr>
+                <m:t>i</m:t>
+              </m:r>
+            </m:sub>
+            <m:sup>
+              <m:r>
+                <w:rPr>
+                  <w:rFonts w:ascii="Cambria Math" w:hAnsi="Cambria Math" w:cs="Times New Roman"/>
+                </w:rPr>
+                <m:t>n</m:t>
+              </m:r>
+            </m:sup>
+            <m:e>
+              <m:r>
+                <w:rPr>
+                  <w:rFonts w:ascii="Cambria Math" w:hAnsi="Cambria Math" w:cs="Times New Roman"/>
+                </w:rPr>
+                <m:t>=1</m:t>
+              </m:r>
+              <m:sSup>
+                <m:sSupPr>
+                  <m:ctrlPr>
+                    <w:rPr>
+                      <w:rFonts w:ascii="Cambria Math" w:hAnsi="Cambria Math" w:cs="Times New Roman"/>
+                      <w:i/>
+                    </w:rPr>
+                  </m:ctrlPr>
+                </m:sSupPr>
+                <m:e>
+                  <m:r>
+                    <w:rPr>
+                      <w:rFonts w:ascii="Cambria Math" w:hAnsi="Cambria Math" w:cs="Times New Roman"/>
+                    </w:rPr>
+                    <m:t>(</m:t>
+                  </m:r>
+                  <m:d>
+                    <m:dPr>
+                      <m:ctrlPr>
+                        <w:rPr>
+                          <w:rFonts w:ascii="Cambria Math" w:hAnsi="Cambria Math" w:cs="Times New Roman"/>
+                          <w:i/>
+                        </w:rPr>
+                      </m:ctrlPr>
+                    </m:dPr>
+                    <m:e>
+                      <m:sSub>
+                        <m:sSubPr>
+                          <m:ctrlPr>
+                            <w:rPr>
+                              <w:rFonts w:ascii="Cambria Math" w:hAnsi="Cambria Math" w:cs="Times New Roman"/>
+                              <w:i/>
+                            </w:rPr>
+                          </m:ctrlPr>
+                        </m:sSubPr>
+                        <m:e>
+                          <m:r>
+                            <w:rPr>
+                              <w:rFonts w:ascii="Cambria Math" w:hAnsi="Cambria Math" w:cs="Times New Roman"/>
+                            </w:rPr>
+                            <m:t>X</m:t>
+                          </m:r>
+                        </m:e>
+                        <m:sub>
+                          <m:r>
+                            <w:rPr>
+                              <w:rFonts w:ascii="Cambria Math" w:hAnsi="Cambria Math" w:cs="Times New Roman"/>
+                            </w:rPr>
+                            <m:t>i</m:t>
+                          </m:r>
+                        </m:sub>
+                      </m:sSub>
+                      <m:r>
+                        <w:rPr>
+                          <w:rFonts w:ascii="Cambria Math" w:hAnsi="Cambria Math" w:cs="Times New Roman"/>
+                        </w:rPr>
+                        <m:t>-</m:t>
+                      </m:r>
+                      <m:sSub>
+                        <m:sSubPr>
+                          <m:ctrlPr>
+                            <w:rPr>
+                              <w:rFonts w:ascii="Cambria Math" w:hAnsi="Cambria Math" w:cs="Times New Roman"/>
+                              <w:i/>
+                            </w:rPr>
+                          </m:ctrlPr>
+                        </m:sSubPr>
+                        <m:e>
+                          <m:r>
+                            <w:rPr>
+                              <w:rFonts w:ascii="Cambria Math" w:hAnsi="Cambria Math" w:cs="Times New Roman"/>
+                            </w:rPr>
+                            <m:t>F</m:t>
+                          </m:r>
+                        </m:e>
+                        <m:sub>
+                          <m:r>
+                            <w:rPr>
+                              <w:rFonts w:ascii="Cambria Math" w:hAnsi="Cambria Math" w:cs="Times New Roman"/>
+                            </w:rPr>
+                            <m:t>i</m:t>
+                          </m:r>
+                        </m:sub>
+                      </m:sSub>
+                    </m:e>
+                  </m:d>
+                </m:e>
+                <m:sup>
+                  <m:r>
+                    <w:rPr>
+                      <w:rFonts w:ascii="Cambria Math" w:hAnsi="Cambria Math" w:cs="Times New Roman"/>
+                    </w:rPr>
+                    <m:t>2</m:t>
+                  </m:r>
+                </m:sup>
+              </m:sSup>
+            </m:e>
+          </m:nary>
+          <m:r>
+            <w:rPr>
+              <w:rFonts w:ascii="Cambria Math" w:hAnsi="Cambria Math" w:cs="Times New Roman"/>
+            </w:rPr>
+            <m:t>/n)</m:t>
+          </m:r>
+          <m:r>
+            <w:rPr>
+              <w:rFonts w:ascii="Cambria Math" w:hAnsi="Cambria Math" w:cs="Times New Roman"/>
+            </w:rPr>
+            <m:t xml:space="preserve"> </m:t>
+          </m:r>
+        </m:oMath>
+      </m:oMathPara>
+    </w:p>
+    <w:p>
+      <w:pPr>
+        <w:pStyle w:val="ListParagraph"/>
+        <w:jc w:val="both"/>
+        <w:rPr>
+          <w:rFonts w:ascii="Times New Roman" w:eastAsiaTheme="minorEastAsia" w:hAnsi="Times New Roman" w:cs="Times New Roman"/>
+        </w:rPr>
+      </w:pPr>
+      <w:r>
+        <w:rPr>
+          <w:rFonts w:ascii="Times New Roman" w:eastAsiaTheme="minorEastAsia" w:hAnsi="Times New Roman" w:cs="Times New Roman"/>
+        </w:rPr>
+        <w:t>Xi</w:t>
+      </w:r>
+      <w:r>
+        <w:rPr>
+          <w:rFonts w:ascii="Times New Roman" w:eastAsiaTheme="minorEastAsia" w:hAnsi="Times New Roman" w:cs="Times New Roman"/>
+        </w:rPr>
+        <w:t xml:space="preserve"> </w:t>
+      </w:r>
+      <w:proofErr w:type="spellStart"/>
+      <w:r>
+        <w:rPr>
+          <w:rFonts w:ascii="Times New Roman" w:eastAsiaTheme="minorEastAsia" w:hAnsi="Times New Roman" w:cs="Times New Roman"/>
+        </w:rPr>
+        <w:t>adalah</w:t>
+      </w:r>
+      <w:proofErr w:type="spellEnd"/>
+      <w:r>
+        <w:rPr>
+          <w:rFonts w:ascii="Times New Roman" w:eastAsiaTheme="minorEastAsia" w:hAnsi="Times New Roman" w:cs="Times New Roman"/>
+        </w:rPr>
+        <w:t xml:space="preserve"> </w:t>
+      </w:r>
+      <w:proofErr w:type="spellStart"/>
+      <w:r>
+        <w:rPr>
+          <w:rFonts w:ascii="Times New Roman" w:eastAsiaTheme="minorEastAsia" w:hAnsi="Times New Roman" w:cs="Times New Roman"/>
+        </w:rPr>
+        <w:t>nilai</w:t>
+      </w:r>
+      <w:proofErr w:type="spellEnd"/>
+      <w:r>
+        <w:rPr>
+          <w:rFonts w:ascii="Times New Roman" w:eastAsiaTheme="minorEastAsia" w:hAnsi="Times New Roman" w:cs="Times New Roman"/>
+        </w:rPr>
+        <w:t xml:space="preserve"> sebenarnya kemiskinan yang </w:t>
+      </w:r>
+      <w:proofErr w:type="spellStart"/>
+      <w:r>
+        <w:rPr>
+          <w:rFonts w:ascii="Times New Roman" w:eastAsiaTheme="minorEastAsia" w:hAnsi="Times New Roman" w:cs="Times New Roman"/>
+        </w:rPr>
+        <w:t>mungkin</w:t>
+      </w:r>
+      <w:proofErr w:type="spellEnd"/>
+      <w:r>
+        <w:rPr>
+          <w:rFonts w:ascii="Times New Roman" w:eastAsiaTheme="minorEastAsia" w:hAnsi="Times New Roman" w:cs="Times New Roman"/>
+        </w:rPr>
+        <w:t xml:space="preserve"> </w:t>
+      </w:r>
+      <w:proofErr w:type="spellStart"/>
+      <w:r>
+        <w:rPr>
+          <w:rFonts w:ascii="Times New Roman" w:eastAsiaTheme="minorEastAsia" w:hAnsi="Times New Roman" w:cs="Times New Roman"/>
+        </w:rPr>
+        <w:t>telah</w:t>
+      </w:r>
+      <w:proofErr w:type="spellEnd"/>
+      <w:r>
+        <w:rPr>
+          <w:rFonts w:ascii="Times New Roman" w:eastAsiaTheme="minorEastAsia" w:hAnsi="Times New Roman" w:cs="Times New Roman"/>
+        </w:rPr>
+        <w:t xml:space="preserve"> </w:t>
+      </w:r>
+      <w:proofErr w:type="spellStart"/>
+      <w:r>
+        <w:rPr>
+          <w:rFonts w:ascii="Times New Roman" w:eastAsiaTheme="minorEastAsia" w:hAnsi="Times New Roman" w:cs="Times New Roman"/>
+        </w:rPr>
+        <w:t>diperoleh</w:t>
+      </w:r>
+      <w:proofErr w:type="spellEnd"/>
+      <w:r>
+        <w:rPr>
+          <w:rFonts w:ascii="Times New Roman" w:eastAsiaTheme="minorEastAsia" w:hAnsi="Times New Roman" w:cs="Times New Roman"/>
+        </w:rPr>
+        <w:t xml:space="preserve"> </w:t>
+      </w:r>
+      <w:proofErr w:type="spellStart"/>
+      <w:r>
+        <w:rPr>
+          <w:rFonts w:ascii="Times New Roman" w:eastAsiaTheme="minorEastAsia" w:hAnsi="Times New Roman" w:cs="Times New Roman"/>
+        </w:rPr>
+        <w:t>dari</w:t>
+      </w:r>
+      <w:proofErr w:type="spellEnd"/>
+      <w:r>
+        <w:rPr>
+          <w:rFonts w:ascii="Times New Roman" w:eastAsiaTheme="minorEastAsia" w:hAnsi="Times New Roman" w:cs="Times New Roman"/>
+        </w:rPr>
+        <w:t xml:space="preserve"> data BPS atau data </w:t>
+      </w:r>
+      <w:proofErr w:type="spellStart"/>
+      <w:r>
+        <w:rPr>
+          <w:rFonts w:ascii="Times New Roman" w:eastAsiaTheme="minorEastAsia" w:hAnsi="Times New Roman" w:cs="Times New Roman"/>
+        </w:rPr>
+        <w:t>lainnya</w:t>
+      </w:r>
+      <w:proofErr w:type="spellEnd"/>
+      <w:r>
+        <w:rPr>
+          <w:rFonts w:ascii="Times New Roman" w:eastAsiaTheme="minorEastAsia" w:hAnsi="Times New Roman" w:cs="Times New Roman"/>
+        </w:rPr>
+        <w:t xml:space="preserve">, </w:t>
+      </w:r>
+      <w:proofErr w:type="spellStart"/>
+      <w:r>
+        <w:rPr>
+          <w:rFonts w:ascii="Times New Roman" w:eastAsiaTheme="minorEastAsia" w:hAnsi="Times New Roman" w:cs="Times New Roman"/>
+        </w:rPr>
+        <w:t>sedangkan</w:t>
+      </w:r>
+      <w:proofErr w:type="spellEnd"/>
+      <w:r>
+        <w:rPr>
+          <w:rFonts w:ascii="Times New Roman" w:eastAsiaTheme="minorEastAsia" w:hAnsi="Times New Roman" w:cs="Times New Roman"/>
+        </w:rPr>
+        <w:t xml:space="preserve"> </w:t>
+      </w:r>
+      <w:r>
+        <w:rPr>
+          <w:rFonts w:ascii="Times New Roman" w:eastAsiaTheme="minorEastAsia" w:hAnsi="Times New Roman" w:cs="Times New Roman"/>
+        </w:rPr>
+        <w:t xml:space="preserve">Fi </w:t>
+      </w:r>
+      <w:proofErr w:type="spellStart"/>
+      <w:r>
+        <w:rPr>
+          <w:rFonts w:ascii="Times New Roman" w:eastAsiaTheme="minorEastAsia" w:hAnsi="Times New Roman" w:cs="Times New Roman"/>
+        </w:rPr>
+        <w:t>adalah</w:t>
+      </w:r>
+      <w:proofErr w:type="spellEnd"/>
+      <w:r>
+        <w:rPr>
+          <w:rFonts w:ascii="Times New Roman" w:eastAsiaTheme="minorEastAsia" w:hAnsi="Times New Roman" w:cs="Times New Roman"/>
+        </w:rPr>
+        <w:t xml:space="preserve"> </w:t>
+      </w:r>
+      <w:proofErr w:type="spellStart"/>
+      <w:r>
+        <w:rPr>
+          <w:rFonts w:ascii="Times New Roman" w:eastAsiaTheme="minorEastAsia" w:hAnsi="Times New Roman" w:cs="Times New Roman"/>
+        </w:rPr>
+        <w:t>nilai</w:t>
+      </w:r>
+      <w:proofErr w:type="spellEnd"/>
+      <w:r>
+        <w:rPr>
+          <w:rFonts w:ascii="Times New Roman" w:eastAsiaTheme="minorEastAsia" w:hAnsi="Times New Roman" w:cs="Times New Roman"/>
+        </w:rPr>
+        <w:t xml:space="preserve"> prediksi kemiskinan yang </w:t>
+      </w:r>
+      <w:proofErr w:type="spellStart"/>
+      <w:r>
+        <w:rPr>
+          <w:rFonts w:ascii="Times New Roman" w:eastAsiaTheme="minorEastAsia" w:hAnsi="Times New Roman" w:cs="Times New Roman"/>
+        </w:rPr>
+        <w:t>dihasilkan</w:t>
+      </w:r>
+      <w:proofErr w:type="spellEnd"/>
+      <w:r>
+        <w:rPr>
+          <w:rFonts w:ascii="Times New Roman" w:eastAsiaTheme="minorEastAsia" w:hAnsi="Times New Roman" w:cs="Times New Roman"/>
+        </w:rPr>
+        <w:t xml:space="preserve"> oleh model </w:t>
+      </w:r>
+      <w:r>
+        <w:rPr>
+          <w:rFonts w:ascii="Times New Roman" w:eastAsiaTheme="minorEastAsia" w:hAnsi="Times New Roman" w:cs="Times New Roman"/>
+        </w:rPr>
+        <w:t xml:space="preserve">logika </w:t>
+      </w:r>
+      <w:r>
+        <w:rPr>
+          <w:rFonts w:ascii="Times New Roman" w:eastAsiaTheme="minorEastAsia" w:hAnsi="Times New Roman" w:cs="Times New Roman"/>
+        </w:rPr>
+        <w:t>fuzzy  berdasarkan jumlah penduduk dan IPM.</w:t>
       </w:r>
     </w:p>
     <w:p>

</xml_diff>